<commit_message>
added paragraph on my contributions
</commit_message>
<xml_diff>
--- a/Contributions.docx
+++ b/Contributions.docx
@@ -10,6 +10,7 @@
           <w:docPartUnique/>
         </w:docPartObj>
       </w:sdtPr>
+      <w:sdtEndPr/>
       <w:sdtContent>
         <w:p>
           <w:r>
@@ -322,6 +323,7 @@
                                       <w:dataBinding w:prefixMappings="xmlns:ns0='http://purl.org/dc/elements/1.1/' xmlns:ns1='http://schemas.openxmlformats.org/package/2006/metadata/core-properties' " w:xpath="/ns1:coreProperties[1]/ns0:title[1]" w:storeItemID="{6C3C8BC8-F283-45AE-878A-BAB7291924A1}"/>
                                       <w:text/>
                                     </w:sdtPr>
+                                    <w:sdtEndPr/>
                                     <w:sdtContent>
                                       <w:r>
                                         <w:rPr>
@@ -595,6 +597,7 @@
                                   <w:dataBinding w:prefixMappings="xmlns:ns0='http://purl.org/dc/elements/1.1/' xmlns:ns1='http://schemas.openxmlformats.org/package/2006/metadata/core-properties' " w:xpath="/ns1:coreProperties[1]/ns0:subject[1]" w:storeItemID="{6C3C8BC8-F283-45AE-878A-BAB7291924A1}"/>
                                   <w:text/>
                                 </w:sdtPr>
+                                <w:sdtEndPr/>
                                 <w:sdtContent>
                                   <w:p>
                                     <w:pPr>
@@ -633,6 +636,7 @@
                                   <w:dataBinding w:prefixMappings="xmlns:ns0='http://purl.org/dc/elements/1.1/' xmlns:ns1='http://schemas.openxmlformats.org/package/2006/metadata/core-properties' " w:xpath="/ns1:coreProperties[1]/ns0:creator[1]" w:storeItemID="{6C3C8BC8-F283-45AE-878A-BAB7291924A1}"/>
                                   <w:text/>
                                 </w:sdtPr>
+                                <w:sdtEndPr/>
                                 <w:sdtContent>
                                   <w:p>
                                     <w:pPr>
@@ -651,8 +655,9 @@
                                         <w:color w:val="4472C4" w:themeColor="accent5"/>
                                         <w:sz w:val="24"/>
                                         <w:szCs w:val="24"/>
+                                        <w:lang w:val="en-GB"/>
                                       </w:rPr>
-                                      <w:t>Alexander adams &amp; Simon TUrner</w:t>
+                                      <w:t>aca14st</w:t>
                                     </w:r>
                                   </w:p>
                                 </w:sdtContent>
@@ -700,6 +705,7 @@
                             <w:dataBinding w:prefixMappings="xmlns:ns0='http://purl.org/dc/elements/1.1/' xmlns:ns1='http://schemas.openxmlformats.org/package/2006/metadata/core-properties' " w:xpath="/ns1:coreProperties[1]/ns0:subject[1]" w:storeItemID="{6C3C8BC8-F283-45AE-878A-BAB7291924A1}"/>
                             <w:text/>
                           </w:sdtPr>
+                          <w:sdtEndPr/>
                           <w:sdtContent>
                             <w:p>
                               <w:pPr>
@@ -738,6 +744,7 @@
                             <w:dataBinding w:prefixMappings="xmlns:ns0='http://purl.org/dc/elements/1.1/' xmlns:ns1='http://schemas.openxmlformats.org/package/2006/metadata/core-properties' " w:xpath="/ns1:coreProperties[1]/ns0:creator[1]" w:storeItemID="{6C3C8BC8-F283-45AE-878A-BAB7291924A1}"/>
                             <w:text/>
                           </w:sdtPr>
+                          <w:sdtEndPr/>
                           <w:sdtContent>
                             <w:p>
                               <w:pPr>
@@ -756,8 +763,9 @@
                                   <w:color w:val="4472C4" w:themeColor="accent5"/>
                                   <w:sz w:val="24"/>
                                   <w:szCs w:val="24"/>
+                                  <w:lang w:val="en-GB"/>
                                 </w:rPr>
-                                <w:t>Alexander adams &amp; Simon TUrner</w:t>
+                                <w:t>aca14st</w:t>
                               </w:r>
                             </w:p>
                           </w:sdtContent>
@@ -791,8 +799,6 @@
       <w:r>
         <w:t>We produced our code via pair programming. As such most of our code was written by one of us with the other observing what was written and any change made to the code was agreed upon.</w:t>
       </w:r>
-      <w:bookmarkStart w:id="0" w:name="_GoBack"/>
-      <w:bookmarkEnd w:id="0"/>
     </w:p>
     <w:p/>
     <w:p>
@@ -814,14 +820,13 @@
     </w:p>
     <w:p>
       <w:r>
-        <w:t>Oh hello there</w:t>
+        <w:t xml:space="preserve">My contribution was mostly on the general algorithm for managing the different states of the robot (mostly in the main method), and some contribution on detection methods. </w:t>
       </w:r>
       <w:r>
-        <w:t xml:space="preserve"> I didn’t see you there</w:t>
+        <w:t xml:space="preserve">I also wrote the method for playing music. </w:t>
       </w:r>
-      <w:r>
-        <w:t>, my name is Simon Turner.</w:t>
-      </w:r>
+      <w:bookmarkStart w:id="0" w:name="_GoBack"/>
+      <w:bookmarkEnd w:id="0"/>
     </w:p>
     <w:sectPr>
       <w:pgSz w:w="11906" w:h="16838"/>

</xml_diff>